<commit_message>
Added screenshots for file name search
</commit_message>
<xml_diff>
--- a/help/Manual Test Execution.docx
+++ b/help/Manual Test Execution.docx
@@ -221,9 +221,9 @@
         </w:rPr>
         <w:drawing>
           <wp:inline distT="0" distB="0" distL="0" distR="0">
-            <wp:extent cx="5943600" cy="1756383"/>
+            <wp:extent cx="5943600" cy="2163246"/>
             <wp:effectExtent l="19050" t="0" r="0" b="0"/>
-            <wp:docPr id="10" name="Picture 10"/>
+            <wp:docPr id="3" name="Picture 4"/>
             <wp:cNvGraphicFramePr>
               <a:graphicFrameLocks xmlns:a="http://schemas.openxmlformats.org/drawingml/2006/main" noChangeAspect="1"/>
             </wp:cNvGraphicFramePr>
@@ -231,7 +231,7 @@
               <a:graphicData uri="http://schemas.openxmlformats.org/drawingml/2006/picture">
                 <pic:pic xmlns:pic="http://schemas.openxmlformats.org/drawingml/2006/picture">
                   <pic:nvPicPr>
-                    <pic:cNvPr id="0" name="Picture 10"/>
+                    <pic:cNvPr id="0" name="Picture 4"/>
                     <pic:cNvPicPr>
                       <a:picLocks noChangeAspect="1" noChangeArrowheads="1"/>
                     </pic:cNvPicPr>
@@ -246,7 +246,7 @@
                   <pic:spPr bwMode="auto">
                     <a:xfrm>
                       <a:off x="0" y="0"/>
-                      <a:ext cx="5943600" cy="1756383"/>
+                      <a:ext cx="5943600" cy="2163246"/>
                     </a:xfrm>
                     <a:prstGeom prst="rect">
                       <a:avLst/>
@@ -266,7 +266,6 @@
         </w:drawing>
       </w:r>
     </w:p>
-    <w:p/>
     <w:p>
       <w:pPr>
         <w:shd w:val="clear" w:color="auto" w:fill="FFFFFF"/>
@@ -280,29 +279,60 @@
       <w:hyperlink r:id="rId10" w:history="1">
         <w:r>
           <w:rPr>
+            <w:rStyle w:val="Hyperlink"/>
             <w:rFonts w:eastAsia="Times New Roman" w:cs="Segoe UI"/>
-            <w:u w:val="single"/>
           </w:rPr>
-          <w:t>http://localhost:8080/RestWithSpringBoot/getFileContent/</w:t>
+          <w:t>http://localhost:8080/RestWithSpringBoot/getFileContent/{fileid}</w:t>
         </w:r>
       </w:hyperlink>
-      <w:r>
+    </w:p>
+    <w:p>
+      <w:pPr>
+        <w:shd w:val="clear" w:color="auto" w:fill="FFFFFF"/>
         <w:rPr>
           <w:rFonts w:eastAsia="Times New Roman" w:cs="Segoe UI"/>
         </w:rPr>
-        <w:t>{fileid}</w:t>
-      </w:r>
-    </w:p>
-    <w:p>
-      <w:r>
-        <w:rPr>
+      </w:pPr>
+      <w:proofErr w:type="spellStart"/>
+      <w:proofErr w:type="gramStart"/>
+      <w:r>
+        <w:rPr>
+          <w:rFonts w:eastAsia="Times New Roman" w:cs="Segoe UI"/>
+        </w:rPr>
+        <w:t>url</w:t>
+      </w:r>
+      <w:proofErr w:type="spellEnd"/>
+      <w:proofErr w:type="gramEnd"/>
+      <w:r>
+        <w:rPr>
+          <w:rFonts w:eastAsia="Times New Roman" w:cs="Segoe UI"/>
+        </w:rPr>
+        <w:t xml:space="preserve"> for below: </w:t>
+      </w:r>
+      <w:r>
+        <w:rPr>
+          <w:rFonts w:eastAsia="Times New Roman" w:cs="Segoe UI"/>
+        </w:rPr>
+        <w:t>localhost:8080/RestWithSpringBoot/getFileContent/18e4eec5-7548-4426-80b7-06f3f56527e9</w:t>
+      </w:r>
+    </w:p>
+    <w:p>
+      <w:pPr>
+        <w:shd w:val="clear" w:color="auto" w:fill="FFFFFF"/>
+        <w:rPr>
+          <w:rFonts w:eastAsia="Times New Roman" w:cs="Segoe UI"/>
+        </w:rPr>
+      </w:pPr>
+      <w:r>
+        <w:rPr>
+          <w:rFonts w:eastAsia="Times New Roman" w:cs="Segoe UI"/>
           <w:noProof/>
         </w:rPr>
         <w:drawing>
           <wp:inline distT="0" distB="0" distL="0" distR="0">
-            <wp:extent cx="5943600" cy="3872062"/>
-            <wp:effectExtent l="19050" t="0" r="0" b="0"/>
-            <wp:docPr id="13" name="Picture 13"/>
+            <wp:extent cx="5213350" cy="4433912"/>
+            <wp:effectExtent l="19050" t="0" r="6350" b="0"/>
+            <wp:docPr id="6" name="Picture 10"/>
             <wp:cNvGraphicFramePr>
               <a:graphicFrameLocks xmlns:a="http://schemas.openxmlformats.org/drawingml/2006/main" noChangeAspect="1"/>
             </wp:cNvGraphicFramePr>
@@ -310,7 +340,7 @@
               <a:graphicData uri="http://schemas.openxmlformats.org/drawingml/2006/picture">
                 <pic:pic xmlns:pic="http://schemas.openxmlformats.org/drawingml/2006/picture">
                   <pic:nvPicPr>
-                    <pic:cNvPr id="0" name="Picture 13"/>
+                    <pic:cNvPr id="0" name="Picture 10"/>
                     <pic:cNvPicPr>
                       <a:picLocks noChangeAspect="1" noChangeArrowheads="1"/>
                     </pic:cNvPicPr>
@@ -325,7 +355,7 @@
                   <pic:spPr bwMode="auto">
                     <a:xfrm>
                       <a:off x="0" y="0"/>
-                      <a:ext cx="5943600" cy="3872062"/>
+                      <a:ext cx="5224494" cy="4443390"/>
                     </a:xfrm>
                     <a:prstGeom prst="rect">
                       <a:avLst/>
@@ -345,6 +375,232 @@
         </w:drawing>
       </w:r>
     </w:p>
+    <w:p/>
+    <w:p>
+      <w:r>
+        <w:br w:type="page"/>
+      </w:r>
+      <w:r>
+        <w:lastRenderedPageBreak/>
+        <w:t>File name search:</w:t>
+      </w:r>
+    </w:p>
+    <w:p>
+      <w:r>
+        <w:t>http://localhost:8080/RestWithSpringBoot/getFilesList/{full or partial name}</w:t>
+      </w:r>
+    </w:p>
+    <w:p>
+      <w:proofErr w:type="gramStart"/>
+      <w:r>
+        <w:t>url</w:t>
+      </w:r>
+      <w:proofErr w:type="gramEnd"/>
+      <w:r>
+        <w:t xml:space="preserve">: </w:t>
+      </w:r>
+      <w:r>
+        <w:t>http://localhost:8080/RestWithSpringBoot/getFilesList/von</w:t>
+      </w:r>
+      <w:r>
+        <w:t>3</w:t>
+      </w:r>
+    </w:p>
+    <w:p>
+      <w:pPr>
+        <w:rPr>
+          <w:rFonts w:ascii="Calibri" w:hAnsi="Calibri" w:cs="Calibri"/>
+          <w:sz w:val="20"/>
+          <w:szCs w:val="20"/>
+        </w:rPr>
+      </w:pPr>
+      <w:r>
+        <w:rPr>
+          <w:rFonts w:ascii="Calibri" w:hAnsi="Calibri" w:cs="Calibri"/>
+          <w:noProof/>
+          <w:sz w:val="20"/>
+          <w:szCs w:val="20"/>
+        </w:rPr>
+        <w:drawing>
+          <wp:inline distT="0" distB="0" distL="0" distR="0">
+            <wp:extent cx="5943600" cy="1619187"/>
+            <wp:effectExtent l="19050" t="0" r="0" b="0"/>
+            <wp:docPr id="2" name="Picture 1"/>
+            <wp:cNvGraphicFramePr>
+              <a:graphicFrameLocks xmlns:a="http://schemas.openxmlformats.org/drawingml/2006/main" noChangeAspect="1"/>
+            </wp:cNvGraphicFramePr>
+            <a:graphic xmlns:a="http://schemas.openxmlformats.org/drawingml/2006/main">
+              <a:graphicData uri="http://schemas.openxmlformats.org/drawingml/2006/picture">
+                <pic:pic xmlns:pic="http://schemas.openxmlformats.org/drawingml/2006/picture">
+                  <pic:nvPicPr>
+                    <pic:cNvPr id="0" name="Picture 1"/>
+                    <pic:cNvPicPr>
+                      <a:picLocks noChangeAspect="1" noChangeArrowheads="1"/>
+                    </pic:cNvPicPr>
+                  </pic:nvPicPr>
+                  <pic:blipFill>
+                    <a:blip r:embed="rId12" cstate="print"/>
+                    <a:srcRect/>
+                    <a:stretch>
+                      <a:fillRect/>
+                    </a:stretch>
+                  </pic:blipFill>
+                  <pic:spPr bwMode="auto">
+                    <a:xfrm>
+                      <a:off x="0" y="0"/>
+                      <a:ext cx="5943600" cy="1619187"/>
+                    </a:xfrm>
+                    <a:prstGeom prst="rect">
+                      <a:avLst/>
+                    </a:prstGeom>
+                    <a:noFill/>
+                    <a:ln w="9525">
+                      <a:noFill/>
+                      <a:miter lim="800000"/>
+                      <a:headEnd/>
+                      <a:tailEnd/>
+                    </a:ln>
+                  </pic:spPr>
+                </pic:pic>
+              </a:graphicData>
+            </a:graphic>
+          </wp:inline>
+        </w:drawing>
+      </w:r>
+    </w:p>
+    <w:p>
+      <w:pPr>
+        <w:rPr>
+          <w:rFonts w:ascii="Calibri" w:hAnsi="Calibri" w:cs="Calibri"/>
+          <w:sz w:val="20"/>
+          <w:szCs w:val="20"/>
+        </w:rPr>
+      </w:pPr>
+      <w:proofErr w:type="gramStart"/>
+      <w:r>
+        <w:rPr>
+          <w:rFonts w:ascii="Calibri" w:hAnsi="Calibri" w:cs="Calibri"/>
+          <w:sz w:val="20"/>
+          <w:szCs w:val="20"/>
+        </w:rPr>
+        <w:t>url</w:t>
+      </w:r>
+      <w:proofErr w:type="gramEnd"/>
+      <w:r>
+        <w:rPr>
+          <w:rFonts w:ascii="Calibri" w:hAnsi="Calibri" w:cs="Calibri"/>
+          <w:sz w:val="20"/>
+          <w:szCs w:val="20"/>
+        </w:rPr>
+        <w:t xml:space="preserve">: </w:t>
+      </w:r>
+      <w:r>
+        <w:rPr>
+          <w:rFonts w:ascii="Calibri" w:hAnsi="Calibri" w:cs="Calibri"/>
+          <w:sz w:val="20"/>
+          <w:szCs w:val="20"/>
+        </w:rPr>
+        <w:t>http://localhost:8080/Res</w:t>
+      </w:r>
+      <w:r>
+        <w:rPr>
+          <w:rFonts w:ascii="Calibri" w:hAnsi="Calibri" w:cs="Calibri"/>
+          <w:sz w:val="20"/>
+          <w:szCs w:val="20"/>
+        </w:rPr>
+        <w:t>tWithSpringBoot/getFilesList/von</w:t>
+      </w:r>
+    </w:p>
+    <w:p>
+      <w:pPr>
+        <w:rPr>
+          <w:rFonts w:ascii="Calibri" w:hAnsi="Calibri" w:cs="Calibri"/>
+          <w:sz w:val="20"/>
+          <w:szCs w:val="20"/>
+        </w:rPr>
+      </w:pPr>
+      <w:r>
+        <w:rPr>
+          <w:rFonts w:ascii="Calibri" w:hAnsi="Calibri" w:cs="Calibri"/>
+          <w:noProof/>
+          <w:sz w:val="20"/>
+          <w:szCs w:val="20"/>
+        </w:rPr>
+        <w:drawing>
+          <wp:inline distT="0" distB="0" distL="0" distR="0">
+            <wp:extent cx="5943600" cy="2468047"/>
+            <wp:effectExtent l="19050" t="0" r="0" b="0"/>
+            <wp:docPr id="8" name="Picture 13"/>
+            <wp:cNvGraphicFramePr>
+              <a:graphicFrameLocks xmlns:a="http://schemas.openxmlformats.org/drawingml/2006/main" noChangeAspect="1"/>
+            </wp:cNvGraphicFramePr>
+            <a:graphic xmlns:a="http://schemas.openxmlformats.org/drawingml/2006/main">
+              <a:graphicData uri="http://schemas.openxmlformats.org/drawingml/2006/picture">
+                <pic:pic xmlns:pic="http://schemas.openxmlformats.org/drawingml/2006/picture">
+                  <pic:nvPicPr>
+                    <pic:cNvPr id="0" name="Picture 13"/>
+                    <pic:cNvPicPr>
+                      <a:picLocks noChangeAspect="1" noChangeArrowheads="1"/>
+                    </pic:cNvPicPr>
+                  </pic:nvPicPr>
+                  <pic:blipFill>
+                    <a:blip r:embed="rId13" cstate="print"/>
+                    <a:srcRect/>
+                    <a:stretch>
+                      <a:fillRect/>
+                    </a:stretch>
+                  </pic:blipFill>
+                  <pic:spPr bwMode="auto">
+                    <a:xfrm>
+                      <a:off x="0" y="0"/>
+                      <a:ext cx="5943600" cy="2468047"/>
+                    </a:xfrm>
+                    <a:prstGeom prst="rect">
+                      <a:avLst/>
+                    </a:prstGeom>
+                    <a:noFill/>
+                    <a:ln w="9525">
+                      <a:noFill/>
+                      <a:miter lim="800000"/>
+                      <a:headEnd/>
+                      <a:tailEnd/>
+                    </a:ln>
+                  </pic:spPr>
+                </pic:pic>
+              </a:graphicData>
+            </a:graphic>
+          </wp:inline>
+        </w:drawing>
+      </w:r>
+    </w:p>
+    <w:p>
+      <w:pPr>
+        <w:rPr>
+          <w:rFonts w:ascii="Calibri" w:hAnsi="Calibri" w:cs="Calibri"/>
+          <w:sz w:val="20"/>
+          <w:szCs w:val="20"/>
+        </w:rPr>
+      </w:pPr>
+    </w:p>
+    <w:p>
+      <w:pPr>
+        <w:rPr>
+          <w:rFonts w:ascii="Calibri" w:hAnsi="Calibri" w:cs="Calibri"/>
+          <w:sz w:val="20"/>
+          <w:szCs w:val="20"/>
+        </w:rPr>
+      </w:pPr>
+    </w:p>
+    <w:p>
+      <w:pPr>
+        <w:rPr>
+          <w:rFonts w:ascii="Calibri" w:hAnsi="Calibri" w:cs="Calibri"/>
+          <w:sz w:val="20"/>
+          <w:szCs w:val="20"/>
+        </w:rPr>
+      </w:pPr>
+    </w:p>
+    <w:p/>
     <w:sectPr>
       <w:pgSz w:w="12240" w:h="15840"/>
       <w:pgMar w:top="1440" w:right="1440" w:bottom="1440" w:left="1440" w:header="720" w:footer="720" w:gutter="0"/>
@@ -548,7 +804,6 @@
     <w:name w:val="Hyperlink"/>
     <w:basedOn w:val="DefaultParagraphFont"/>
     <w:uiPriority w:val="99"/>
-    <w:semiHidden/>
     <w:unhideWhenUsed/>
     <w:rsid w:val="003916C1"/>
     <w:rPr>
@@ -844,7 +1099,7 @@
   <a:extraClrSchemeLst/>
   <a:extLst>
     <a:ext uri="{05A4C25C-085E-4340-85A3-A5531E510DB2}">
-      <thm15:themeFamily xmlns="" xmlns:thm15="http://schemas.microsoft.com/office/thememl/2012/main" name="Office Theme" id="{62F939B6-93AF-4DB8-9C6B-D6C7DFDC589F}" vid="{4A3C46E8-61CC-4603-A589-7422A47A8E4A}"/>
+      <thm15:themeFamily xmlns:thm15="http://schemas.microsoft.com/office/thememl/2012/main" xmlns="" name="Office Theme" id="{62F939B6-93AF-4DB8-9C6B-D6C7DFDC589F}" vid="{4A3C46E8-61CC-4603-A589-7422A47A8E4A}"/>
     </a:ext>
   </a:extLst>
 </a:theme>

</xml_diff>